<commit_message>
Create get all users API
</commit_message>
<xml_diff>
--- a/Student Log Book.docx
+++ b/Student Log Book.docx
@@ -1,6 +1,6 @@
 
 <file path=word/document.xml><?xml version="1.0" encoding="utf-8"?>
-<w:document xmlns:wpc="http://schemas.microsoft.com/office/word/2010/wordprocessingCanvas" xmlns:cx="http://schemas.microsoft.com/office/drawing/2014/chartex" xmlns:cx1="http://schemas.microsoft.com/office/drawing/2015/9/8/chartex" xmlns:cx2="http://schemas.microsoft.com/office/drawing/2015/10/21/chartex" xmlns:cx3="http://schemas.microsoft.com/office/drawing/2016/5/9/chartex" xmlns:cx4="http://schemas.microsoft.com/office/drawing/2016/5/10/chartex" xmlns:cx5="http://schemas.microsoft.com/office/drawing/2016/5/11/chartex" xmlns:mc="http://schemas.openxmlformats.org/markup-compatibility/2006" xmlns:o="urn:schemas-microsoft-com:office:office" xmlns:r="http://schemas.openxmlformats.org/officeDocument/2006/relationships" xmlns:m="http://schemas.openxmlformats.org/officeDocument/2006/math" xmlns:v="urn:schemas-microsoft-com:vml" xmlns:wp14="http://schemas.microsoft.com/office/word/2010/wordprocessingDrawing" xmlns:wp="http://schemas.openxmlformats.org/drawingml/2006/wordprocessingDrawing" xmlns:w10="urn:schemas-microsoft-com:office:word" xmlns:w="http://schemas.openxmlformats.org/wordprocessingml/2006/main" xmlns:w14="http://schemas.microsoft.com/office/word/2010/wordml" xmlns:w15="http://schemas.microsoft.com/office/word/2012/wordml" xmlns:w16se="http://schemas.microsoft.com/office/word/2015/wordml/symex" xmlns:wpg="http://schemas.microsoft.com/office/word/2010/wordprocessingGroup" xmlns:wpi="http://schemas.microsoft.com/office/word/2010/wordprocessingInk" xmlns:wne="http://schemas.microsoft.com/office/word/2006/wordml" xmlns:wps="http://schemas.microsoft.com/office/word/2010/wordprocessingShape" mc:Ignorable="w14 w15 w16se wp14">
+<w:document xmlns:wpc="http://schemas.microsoft.com/office/word/2010/wordprocessingCanvas" xmlns:mc="http://schemas.openxmlformats.org/markup-compatibility/2006" xmlns:o="urn:schemas-microsoft-com:office:office" xmlns:r="http://schemas.openxmlformats.org/officeDocument/2006/relationships" xmlns:m="http://schemas.openxmlformats.org/officeDocument/2006/math" xmlns:v="urn:schemas-microsoft-com:vml" xmlns:wp14="http://schemas.microsoft.com/office/word/2010/wordprocessingDrawing" xmlns:wp="http://schemas.openxmlformats.org/drawingml/2006/wordprocessingDrawing" xmlns:w10="urn:schemas-microsoft-com:office:word" xmlns:w="http://schemas.openxmlformats.org/wordprocessingml/2006/main" xmlns:w14="http://schemas.microsoft.com/office/word/2010/wordml" xmlns:w15="http://schemas.microsoft.com/office/word/2012/wordml" xmlns:wpg="http://schemas.microsoft.com/office/word/2010/wordprocessingGroup" xmlns:wpi="http://schemas.microsoft.com/office/word/2010/wordprocessingInk" xmlns:wne="http://schemas.microsoft.com/office/word/2006/wordml" xmlns:wps="http://schemas.microsoft.com/office/word/2010/wordprocessingShape" mc:Ignorable="w14 w15 wp14">
   <w:body>
     <w:p>
       <w:pPr>
@@ -138,8 +138,6 @@
         </w:rPr>
         <w:t xml:space="preserve">Mentor: </w:t>
       </w:r>
-      <w:bookmarkStart w:id="0" w:name="_GoBack"/>
-      <w:bookmarkEnd w:id="0"/>
     </w:p>
     <w:p>
       <w:pPr>
@@ -151,19 +149,19 @@
     <w:tbl>
       <w:tblPr>
         <w:tblStyle w:val="TableGrid"/>
-        <w:tblW w:w="9625" w:type="dxa"/>
+        <w:tblW w:w="10339" w:type="dxa"/>
         <w:tblLook w:val="04A0" w:firstRow="1" w:lastRow="0" w:firstColumn="1" w:lastColumn="0" w:noHBand="0" w:noVBand="1"/>
       </w:tblPr>
       <w:tblGrid>
-        <w:gridCol w:w="715"/>
-        <w:gridCol w:w="1260"/>
+        <w:gridCol w:w="421"/>
+        <w:gridCol w:w="2268"/>
         <w:gridCol w:w="4050"/>
         <w:gridCol w:w="3600"/>
       </w:tblGrid>
       <w:tr>
         <w:tc>
           <w:tcPr>
-            <w:tcW w:w="715" w:type="dxa"/>
+            <w:tcW w:w="421" w:type="dxa"/>
           </w:tcPr>
           <w:p>
             <w:pPr>
@@ -182,7 +180,7 @@
         </w:tc>
         <w:tc>
           <w:tcPr>
-            <w:tcW w:w="1260" w:type="dxa"/>
+            <w:tcW w:w="2268" w:type="dxa"/>
           </w:tcPr>
           <w:p>
             <w:pPr>
@@ -241,25 +239,277 @@
       <w:tr>
         <w:tc>
           <w:tcPr>
-            <w:tcW w:w="715" w:type="dxa"/>
-          </w:tcPr>
+            <w:tcW w:w="421" w:type="dxa"/>
+          </w:tcPr>
+          <w:p>
+            <w:r>
+              <w:rPr>
+                <w:lang w:val="en-US"/>
+              </w:rPr>
+              <w:t>1</w:t>
+            </w:r>
+            <w:r>
+              <w:t>.</w:t>
+            </w:r>
+          </w:p>
+        </w:tc>
+        <w:tc>
+          <w:tcPr>
+            <w:tcW w:w="2268" w:type="dxa"/>
+          </w:tcPr>
+          <w:p>
+            <w:r>
+              <w:t>20 Februari 2017</w:t>
+            </w:r>
+          </w:p>
+        </w:tc>
+        <w:tc>
+          <w:tcPr>
+            <w:tcW w:w="4050" w:type="dxa"/>
+          </w:tcPr>
+          <w:p>
+            <w:r>
+              <w:t>Diskusi teknologi yang akan digunakan untuk front-end</w:t>
+            </w:r>
+          </w:p>
+        </w:tc>
+        <w:tc>
+          <w:tcPr>
+            <w:tcW w:w="3600" w:type="dxa"/>
+          </w:tcPr>
+          <w:p>
+            <w:r>
+              <w:t>Keputusan akhir dengan react.</w:t>
+            </w:r>
+          </w:p>
+        </w:tc>
+      </w:tr>
+      <w:tr>
+        <w:tc>
+          <w:tcPr>
+            <w:tcW w:w="421" w:type="dxa"/>
+          </w:tcPr>
+          <w:p>
+            <w:r>
+              <w:t>2.</w:t>
+            </w:r>
+          </w:p>
+        </w:tc>
+        <w:tc>
+          <w:tcPr>
+            <w:tcW w:w="2268" w:type="dxa"/>
+          </w:tcPr>
+          <w:p>
+            <w:r>
+              <w:rPr>
+                <w:lang w:val="en-US"/>
+              </w:rPr>
+              <w:t>21 Feb</w:t>
+            </w:r>
+            <w:r>
+              <w:t>ruari 2017</w:t>
+            </w:r>
+          </w:p>
+        </w:tc>
+        <w:tc>
+          <w:tcPr>
+            <w:tcW w:w="4050" w:type="dxa"/>
+          </w:tcPr>
+          <w:p>
+            <w:r>
+              <w:t>Belajar bersama</w:t>
+            </w:r>
+          </w:p>
+        </w:tc>
+        <w:tc>
+          <w:tcPr>
+            <w:tcW w:w="3600" w:type="dxa"/>
+          </w:tcPr>
+          <w:p>
+            <w:r>
+              <w:t>Belajar React</w:t>
+            </w:r>
+          </w:p>
+        </w:tc>
+      </w:tr>
+      <w:tr>
+        <w:tc>
+          <w:tcPr>
+            <w:tcW w:w="421" w:type="dxa"/>
+          </w:tcPr>
+          <w:p>
+            <w:r>
+              <w:t>3.</w:t>
+            </w:r>
+          </w:p>
+        </w:tc>
+        <w:tc>
+          <w:tcPr>
+            <w:tcW w:w="2268" w:type="dxa"/>
+          </w:tcPr>
+          <w:p>
+            <w:r>
+              <w:t>24 Februari 2017</w:t>
+            </w:r>
+          </w:p>
+        </w:tc>
+        <w:tc>
+          <w:tcPr>
+            <w:tcW w:w="4050" w:type="dxa"/>
+          </w:tcPr>
+          <w:p>
+            <w:r>
+              <w:t>Merencanakan pembagian tugas dan konfigurasi react dengan bootstrap</w:t>
+            </w:r>
+          </w:p>
+        </w:tc>
+        <w:tc>
+          <w:tcPr>
+            <w:tcW w:w="3600" w:type="dxa"/>
+          </w:tcPr>
+          <w:p>
+            <w:r>
+              <w:t>Frans membuat semua terkait Counter, Diana membuat semua terkait Admin</w:t>
+            </w:r>
+          </w:p>
+        </w:tc>
+      </w:tr>
+      <w:tr>
+        <w:tc>
+          <w:tcPr>
+            <w:tcW w:w="421" w:type="dxa"/>
+          </w:tcPr>
+          <w:p>
+            <w:r>
+              <w:t>4.</w:t>
+            </w:r>
+          </w:p>
+        </w:tc>
+        <w:tc>
+          <w:tcPr>
+            <w:tcW w:w="2268" w:type="dxa"/>
+          </w:tcPr>
+          <w:p>
+            <w:r>
+              <w:t>7 Maret 2017</w:t>
+            </w:r>
+          </w:p>
+        </w:tc>
+        <w:tc>
+          <w:tcPr>
+            <w:tcW w:w="4050" w:type="dxa"/>
+          </w:tcPr>
+          <w:p>
+            <w:r>
+              <w:t>Membuat tampilan aplikasi dengan react</w:t>
+            </w:r>
+          </w:p>
+        </w:tc>
+        <w:tc>
+          <w:tcPr>
+            <w:tcW w:w="3600" w:type="dxa"/>
+          </w:tcPr>
+          <w:p>
+            <w:r>
+              <w:t>Perlu ditanyakan: Best Practice s</w:t>
+            </w:r>
+            <w:r>
+              <w:t>usunan aplikasi Re</w:t>
+            </w:r>
+            <w:r>
+              <w:t>act</w:t>
+            </w:r>
+            <w:bookmarkStart w:id="0" w:name="_GoBack"/>
+            <w:bookmarkEnd w:id="0"/>
+          </w:p>
+        </w:tc>
+      </w:tr>
+      <w:tr>
+        <w:tc>
+          <w:tcPr>
+            <w:tcW w:w="421" w:type="dxa"/>
+          </w:tcPr>
+          <w:p>
+            <w:r>
+              <w:t>5.</w:t>
+            </w:r>
+          </w:p>
+        </w:tc>
+        <w:tc>
+          <w:tcPr>
+            <w:tcW w:w="2268" w:type="dxa"/>
+          </w:tcPr>
+          <w:p>
+            <w:r>
+              <w:t>11 Maret 2017</w:t>
+            </w:r>
+          </w:p>
+        </w:tc>
+        <w:tc>
+          <w:tcPr>
+            <w:tcW w:w="4050" w:type="dxa"/>
+          </w:tcPr>
+          <w:p>
+            <w:r>
+              <w:t>Membuat stockopname api dengan response dummy.</w:t>
+            </w:r>
+          </w:p>
+        </w:tc>
+        <w:tc>
+          <w:tcPr>
+            <w:tcW w:w="3600" w:type="dxa"/>
+          </w:tcPr>
+          <w:p>
+            <w:r>
+              <w:t xml:space="preserve"> M</w:t>
+            </w:r>
+            <w:r>
+              <w:t xml:space="preserve">emutuskan membuat api terlebih dahulu. </w:t>
+            </w:r>
+          </w:p>
           <w:p>
             <w:pPr>
               <w:rPr>
                 <w:lang w:val="en-US"/>
               </w:rPr>
             </w:pPr>
-            <w:r>
-              <w:rPr>
-                <w:lang w:val="en-US"/>
-              </w:rPr>
-              <w:t>1</w:t>
-            </w:r>
-          </w:p>
-        </w:tc>
-        <w:tc>
-          <w:tcPr>
-            <w:tcW w:w="1260" w:type="dxa"/>
+          </w:p>
+        </w:tc>
+      </w:tr>
+      <w:tr>
+        <w:tc>
+          <w:tcPr>
+            <w:tcW w:w="421" w:type="dxa"/>
+          </w:tcPr>
+          <w:p>
+            <w:r>
+              <w:t>6.</w:t>
+            </w:r>
+          </w:p>
+        </w:tc>
+        <w:tc>
+          <w:tcPr>
+            <w:tcW w:w="2268" w:type="dxa"/>
+          </w:tcPr>
+          <w:p>
+            <w:r>
+              <w:t>4 April 2017</w:t>
+            </w:r>
+          </w:p>
+        </w:tc>
+        <w:tc>
+          <w:tcPr>
+            <w:tcW w:w="4050" w:type="dxa"/>
+          </w:tcPr>
+          <w:p>
+            <w:r>
+              <w:t>Melanjutkan pembuatan stockopnames-api</w:t>
+            </w:r>
+          </w:p>
+        </w:tc>
+        <w:tc>
+          <w:tcPr>
+            <w:tcW w:w="3600" w:type="dxa"/>
           </w:tcPr>
           <w:p>
             <w:pPr>
@@ -269,9 +519,41 @@
             </w:pPr>
           </w:p>
         </w:tc>
+      </w:tr>
+      <w:tr>
+        <w:tc>
+          <w:tcPr>
+            <w:tcW w:w="421" w:type="dxa"/>
+          </w:tcPr>
+          <w:p>
+            <w:r>
+              <w:t xml:space="preserve">7. </w:t>
+            </w:r>
+          </w:p>
+        </w:tc>
+        <w:tc>
+          <w:tcPr>
+            <w:tcW w:w="2268" w:type="dxa"/>
+          </w:tcPr>
+          <w:p>
+            <w:r>
+              <w:t>6 April 2017</w:t>
+            </w:r>
+          </w:p>
+        </w:tc>
         <w:tc>
           <w:tcPr>
             <w:tcW w:w="4050" w:type="dxa"/>
+          </w:tcPr>
+          <w:p>
+            <w:r>
+              <w:t>Membuat warehouses-api dan skus-api</w:t>
+            </w:r>
+          </w:p>
+        </w:tc>
+        <w:tc>
+          <w:tcPr>
+            <w:tcW w:w="3600" w:type="dxa"/>
           </w:tcPr>
           <w:p>
             <w:pPr>
@@ -281,42 +563,26 @@
             </w:pPr>
           </w:p>
         </w:tc>
-        <w:tc>
-          <w:tcPr>
-            <w:tcW w:w="3600" w:type="dxa"/>
-          </w:tcPr>
-          <w:p>
-            <w:pPr>
-              <w:rPr>
-                <w:lang w:val="en-US"/>
-              </w:rPr>
-            </w:pPr>
-          </w:p>
-        </w:tc>
       </w:tr>
       <w:tr>
         <w:tc>
           <w:tcPr>
-            <w:tcW w:w="715" w:type="dxa"/>
-          </w:tcPr>
-          <w:p>
-            <w:pPr>
-              <w:rPr>
-                <w:lang w:val="en-US"/>
-              </w:rPr>
-            </w:pPr>
-          </w:p>
-        </w:tc>
-        <w:tc>
-          <w:tcPr>
-            <w:tcW w:w="1260" w:type="dxa"/>
-          </w:tcPr>
-          <w:p>
-            <w:pPr>
-              <w:rPr>
-                <w:lang w:val="en-US"/>
-              </w:rPr>
-            </w:pPr>
+            <w:tcW w:w="421" w:type="dxa"/>
+          </w:tcPr>
+          <w:p>
+            <w:r>
+              <w:t>8.</w:t>
+            </w:r>
+          </w:p>
+        </w:tc>
+        <w:tc>
+          <w:tcPr>
+            <w:tcW w:w="2268" w:type="dxa"/>
+          </w:tcPr>
+          <w:p>
+            <w:r>
+              <w:t>7 April 2017</w:t>
+            </w:r>
           </w:p>
         </w:tc>
         <w:tc>
@@ -324,11 +590,20 @@
             <w:tcW w:w="4050" w:type="dxa"/>
           </w:tcPr>
           <w:p>
-            <w:pPr>
-              <w:rPr>
-                <w:lang w:val="en-US"/>
-              </w:rPr>
-            </w:pPr>
+            <w:r>
+              <w:t xml:space="preserve">Melanjutkan pembuatan </w:t>
+            </w:r>
+            <w:r>
+              <w:t>warehouses-api dan skus-api</w:t>
+            </w:r>
+            <w:r>
+              <w:t>.</w:t>
+            </w:r>
+          </w:p>
+          <w:p>
+            <w:r>
+              <w:t>Memperbaiki branching di Git</w:t>
+            </w:r>
           </w:p>
         </w:tc>
         <w:tc>
@@ -336,311 +611,9 @@
             <w:tcW w:w="3600" w:type="dxa"/>
           </w:tcPr>
           <w:p>
-            <w:pPr>
-              <w:rPr>
-                <w:lang w:val="en-US"/>
-              </w:rPr>
-            </w:pPr>
-          </w:p>
-        </w:tc>
-      </w:tr>
-      <w:tr>
-        <w:tc>
-          <w:tcPr>
-            <w:tcW w:w="715" w:type="dxa"/>
-          </w:tcPr>
-          <w:p>
-            <w:pPr>
-              <w:rPr>
-                <w:lang w:val="en-US"/>
-              </w:rPr>
-            </w:pPr>
-          </w:p>
-        </w:tc>
-        <w:tc>
-          <w:tcPr>
-            <w:tcW w:w="1260" w:type="dxa"/>
-          </w:tcPr>
-          <w:p>
-            <w:pPr>
-              <w:rPr>
-                <w:lang w:val="en-US"/>
-              </w:rPr>
-            </w:pPr>
-          </w:p>
-        </w:tc>
-        <w:tc>
-          <w:tcPr>
-            <w:tcW w:w="4050" w:type="dxa"/>
-          </w:tcPr>
-          <w:p>
-            <w:pPr>
-              <w:rPr>
-                <w:lang w:val="en-US"/>
-              </w:rPr>
-            </w:pPr>
-          </w:p>
-        </w:tc>
-        <w:tc>
-          <w:tcPr>
-            <w:tcW w:w="3600" w:type="dxa"/>
-          </w:tcPr>
-          <w:p>
-            <w:pPr>
-              <w:rPr>
-                <w:lang w:val="en-US"/>
-              </w:rPr>
-            </w:pPr>
-          </w:p>
-        </w:tc>
-      </w:tr>
-      <w:tr>
-        <w:tc>
-          <w:tcPr>
-            <w:tcW w:w="715" w:type="dxa"/>
-          </w:tcPr>
-          <w:p>
-            <w:pPr>
-              <w:rPr>
-                <w:lang w:val="en-US"/>
-              </w:rPr>
-            </w:pPr>
-          </w:p>
-        </w:tc>
-        <w:tc>
-          <w:tcPr>
-            <w:tcW w:w="1260" w:type="dxa"/>
-          </w:tcPr>
-          <w:p>
-            <w:pPr>
-              <w:rPr>
-                <w:lang w:val="en-US"/>
-              </w:rPr>
-            </w:pPr>
-          </w:p>
-        </w:tc>
-        <w:tc>
-          <w:tcPr>
-            <w:tcW w:w="4050" w:type="dxa"/>
-          </w:tcPr>
-          <w:p>
-            <w:pPr>
-              <w:rPr>
-                <w:lang w:val="en-US"/>
-              </w:rPr>
-            </w:pPr>
-          </w:p>
-        </w:tc>
-        <w:tc>
-          <w:tcPr>
-            <w:tcW w:w="3600" w:type="dxa"/>
-          </w:tcPr>
-          <w:p>
-            <w:pPr>
-              <w:rPr>
-                <w:lang w:val="en-US"/>
-              </w:rPr>
-            </w:pPr>
-          </w:p>
-        </w:tc>
-      </w:tr>
-      <w:tr>
-        <w:tc>
-          <w:tcPr>
-            <w:tcW w:w="715" w:type="dxa"/>
-          </w:tcPr>
-          <w:p>
-            <w:pPr>
-              <w:rPr>
-                <w:lang w:val="en-US"/>
-              </w:rPr>
-            </w:pPr>
-          </w:p>
-        </w:tc>
-        <w:tc>
-          <w:tcPr>
-            <w:tcW w:w="1260" w:type="dxa"/>
-          </w:tcPr>
-          <w:p>
-            <w:pPr>
-              <w:rPr>
-                <w:lang w:val="en-US"/>
-              </w:rPr>
-            </w:pPr>
-          </w:p>
-        </w:tc>
-        <w:tc>
-          <w:tcPr>
-            <w:tcW w:w="4050" w:type="dxa"/>
-          </w:tcPr>
-          <w:p>
-            <w:pPr>
-              <w:rPr>
-                <w:lang w:val="en-US"/>
-              </w:rPr>
-            </w:pPr>
-          </w:p>
-        </w:tc>
-        <w:tc>
-          <w:tcPr>
-            <w:tcW w:w="3600" w:type="dxa"/>
-          </w:tcPr>
-          <w:p>
-            <w:pPr>
-              <w:rPr>
-                <w:lang w:val="en-US"/>
-              </w:rPr>
-            </w:pPr>
-          </w:p>
-        </w:tc>
-      </w:tr>
-      <w:tr>
-        <w:tc>
-          <w:tcPr>
-            <w:tcW w:w="715" w:type="dxa"/>
-          </w:tcPr>
-          <w:p>
-            <w:pPr>
-              <w:rPr>
-                <w:lang w:val="en-US"/>
-              </w:rPr>
-            </w:pPr>
-          </w:p>
-        </w:tc>
-        <w:tc>
-          <w:tcPr>
-            <w:tcW w:w="1260" w:type="dxa"/>
-          </w:tcPr>
-          <w:p>
-            <w:pPr>
-              <w:rPr>
-                <w:lang w:val="en-US"/>
-              </w:rPr>
-            </w:pPr>
-          </w:p>
-        </w:tc>
-        <w:tc>
-          <w:tcPr>
-            <w:tcW w:w="4050" w:type="dxa"/>
-          </w:tcPr>
-          <w:p>
-            <w:pPr>
-              <w:rPr>
-                <w:lang w:val="en-US"/>
-              </w:rPr>
-            </w:pPr>
-          </w:p>
-        </w:tc>
-        <w:tc>
-          <w:tcPr>
-            <w:tcW w:w="3600" w:type="dxa"/>
-          </w:tcPr>
-          <w:p>
-            <w:pPr>
-              <w:rPr>
-                <w:lang w:val="en-US"/>
-              </w:rPr>
-            </w:pPr>
-          </w:p>
-        </w:tc>
-      </w:tr>
-      <w:tr>
-        <w:tc>
-          <w:tcPr>
-            <w:tcW w:w="715" w:type="dxa"/>
-          </w:tcPr>
-          <w:p>
-            <w:pPr>
-              <w:rPr>
-                <w:lang w:val="en-US"/>
-              </w:rPr>
-            </w:pPr>
-          </w:p>
-        </w:tc>
-        <w:tc>
-          <w:tcPr>
-            <w:tcW w:w="1260" w:type="dxa"/>
-          </w:tcPr>
-          <w:p>
-            <w:pPr>
-              <w:rPr>
-                <w:lang w:val="en-US"/>
-              </w:rPr>
-            </w:pPr>
-          </w:p>
-        </w:tc>
-        <w:tc>
-          <w:tcPr>
-            <w:tcW w:w="4050" w:type="dxa"/>
-          </w:tcPr>
-          <w:p>
-            <w:pPr>
-              <w:rPr>
-                <w:lang w:val="en-US"/>
-              </w:rPr>
-            </w:pPr>
-          </w:p>
-        </w:tc>
-        <w:tc>
-          <w:tcPr>
-            <w:tcW w:w="3600" w:type="dxa"/>
-          </w:tcPr>
-          <w:p>
-            <w:pPr>
-              <w:rPr>
-                <w:lang w:val="en-US"/>
-              </w:rPr>
-            </w:pPr>
-          </w:p>
-        </w:tc>
-      </w:tr>
-      <w:tr>
-        <w:tc>
-          <w:tcPr>
-            <w:tcW w:w="715" w:type="dxa"/>
-          </w:tcPr>
-          <w:p>
-            <w:pPr>
-              <w:rPr>
-                <w:lang w:val="en-US"/>
-              </w:rPr>
-            </w:pPr>
-          </w:p>
-        </w:tc>
-        <w:tc>
-          <w:tcPr>
-            <w:tcW w:w="1260" w:type="dxa"/>
-          </w:tcPr>
-          <w:p>
-            <w:pPr>
-              <w:rPr>
-                <w:lang w:val="en-US"/>
-              </w:rPr>
-            </w:pPr>
-          </w:p>
-        </w:tc>
-        <w:tc>
-          <w:tcPr>
-            <w:tcW w:w="4050" w:type="dxa"/>
-          </w:tcPr>
-          <w:p>
-            <w:pPr>
-              <w:rPr>
-                <w:lang w:val="en-US"/>
-              </w:rPr>
-            </w:pPr>
-          </w:p>
-        </w:tc>
-        <w:tc>
-          <w:tcPr>
-            <w:tcW w:w="3600" w:type="dxa"/>
-          </w:tcPr>
-          <w:p>
-            <w:pPr>
-              <w:rPr>
-                <w:lang w:val="en-US"/>
-              </w:rPr>
-            </w:pPr>
+            <w:r>
+              <w:t xml:space="preserve">Perlu ditanyakan : membuat response dengan parameter 2 model </w:t>
+            </w:r>
           </w:p>
         </w:tc>
       </w:tr>
@@ -663,7 +636,7 @@
 </file>
 
 <file path=word/styles.xml><?xml version="1.0" encoding="utf-8"?>
-<w:styles xmlns:mc="http://schemas.openxmlformats.org/markup-compatibility/2006" xmlns:r="http://schemas.openxmlformats.org/officeDocument/2006/relationships" xmlns:w="http://schemas.openxmlformats.org/wordprocessingml/2006/main" xmlns:w14="http://schemas.microsoft.com/office/word/2010/wordml" xmlns:w15="http://schemas.microsoft.com/office/word/2012/wordml" xmlns:w16se="http://schemas.microsoft.com/office/word/2015/wordml/symex" mc:Ignorable="w14 w15 w16se">
+<w:styles xmlns:mc="http://schemas.openxmlformats.org/markup-compatibility/2006" xmlns:r="http://schemas.openxmlformats.org/officeDocument/2006/relationships" xmlns:w="http://schemas.openxmlformats.org/wordprocessingml/2006/main" xmlns:w14="http://schemas.microsoft.com/office/word/2010/wordml" xmlns:w15="http://schemas.microsoft.com/office/word/2012/wordml" mc:Ignorable="w14 w15">
   <w:docDefaults>
     <w:rPrDefault>
       <w:rPr>
@@ -679,7 +652,7 @@
       </w:pPr>
     </w:pPrDefault>
   </w:docDefaults>
-  <w:latentStyles w:defLockedState="0" w:defUIPriority="99" w:defSemiHidden="0" w:defUnhideWhenUsed="0" w:defQFormat="0" w:count="374">
+  <w:latentStyles w:defLockedState="0" w:defUIPriority="99" w:defSemiHidden="0" w:defUnhideWhenUsed="0" w:defQFormat="0" w:count="371">
     <w:lsdException w:name="Normal" w:uiPriority="0" w:qFormat="1"/>
     <w:lsdException w:name="heading 1" w:uiPriority="9" w:qFormat="1"/>
     <w:lsdException w:name="heading 2" w:semiHidden="1" w:uiPriority="9" w:unhideWhenUsed="1" w:qFormat="1"/>
@@ -1051,9 +1024,6 @@
     <w:lsdException w:name="List Table 5 Dark Accent 6" w:uiPriority="50"/>
     <w:lsdException w:name="List Table 6 Colorful Accent 6" w:uiPriority="51"/>
     <w:lsdException w:name="List Table 7 Colorful Accent 6" w:uiPriority="52"/>
-    <w:lsdException w:name="Mention" w:semiHidden="1" w:unhideWhenUsed="1"/>
-    <w:lsdException w:name="Smart Hyperlink" w:semiHidden="1" w:unhideWhenUsed="1"/>
-    <w:lsdException w:name="Hashtag" w:semiHidden="1" w:unhideWhenUsed="1"/>
   </w:latentStyles>
   <w:style w:type="paragraph" w:default="1" w:styleId="Normal">
     <w:name w:val="Normal"/>

</xml_diff>

<commit_message>
Update for 10 and 12 April 2017
</commit_message>
<xml_diff>
--- a/Student Log Book.docx
+++ b/Student Log Book.docx
@@ -39,21 +39,7 @@
         <w:rPr>
           <w:lang w:val="en-US"/>
         </w:rPr>
-        <w:t xml:space="preserve">[ </w:t>
-      </w:r>
-      <w:proofErr w:type="spellStart"/>
-      <w:r>
-        <w:rPr>
-          <w:lang w:val="en-US"/>
-        </w:rPr>
-        <w:t>contoh</w:t>
-      </w:r>
-      <w:proofErr w:type="spellEnd"/>
-      <w:r>
-        <w:rPr>
-          <w:lang w:val="en-US"/>
-        </w:rPr>
-        <w:t xml:space="preserve">: </w:t>
+        <w:t xml:space="preserve">[ contoh: </w:t>
       </w:r>
       <w:r>
         <w:rPr>
@@ -65,63 +51,7 @@
         <w:rPr>
           <w:lang w:val="en-US"/>
         </w:rPr>
-        <w:t xml:space="preserve">] --- </w:t>
-      </w:r>
-      <w:proofErr w:type="spellStart"/>
-      <w:r>
-        <w:rPr>
-          <w:lang w:val="en-US"/>
-        </w:rPr>
-        <w:t>boleh</w:t>
-      </w:r>
-      <w:proofErr w:type="spellEnd"/>
-      <w:r>
-        <w:rPr>
-          <w:lang w:val="en-US"/>
-        </w:rPr>
-        <w:t xml:space="preserve"> </w:t>
-      </w:r>
-      <w:proofErr w:type="spellStart"/>
-      <w:r>
-        <w:rPr>
-          <w:lang w:val="en-US"/>
-        </w:rPr>
-        <w:t>lebih</w:t>
-      </w:r>
-      <w:proofErr w:type="spellEnd"/>
-      <w:r>
-        <w:rPr>
-          <w:lang w:val="en-US"/>
-        </w:rPr>
-        <w:t xml:space="preserve"> </w:t>
-      </w:r>
-      <w:proofErr w:type="spellStart"/>
-      <w:r>
-        <w:rPr>
-          <w:lang w:val="en-US"/>
-        </w:rPr>
-        <w:t>dari</w:t>
-      </w:r>
-      <w:proofErr w:type="spellEnd"/>
-      <w:r>
-        <w:rPr>
-          <w:lang w:val="en-US"/>
-        </w:rPr>
-        <w:t xml:space="preserve"> </w:t>
-      </w:r>
-      <w:proofErr w:type="spellStart"/>
-      <w:r>
-        <w:rPr>
-          <w:lang w:val="en-US"/>
-        </w:rPr>
-        <w:t>satu</w:t>
-      </w:r>
-      <w:proofErr w:type="spellEnd"/>
-      <w:r>
-        <w:rPr>
-          <w:lang w:val="en-US"/>
-        </w:rPr>
-        <w:t>.</w:t>
+        <w:t>] --- boleh lebih dari satu.</w:t>
       </w:r>
     </w:p>
     <w:p>
@@ -153,10 +83,10 @@
         <w:tblLook w:val="04A0" w:firstRow="1" w:lastRow="0" w:firstColumn="1" w:lastColumn="0" w:noHBand="0" w:noVBand="1"/>
       </w:tblPr>
       <w:tblGrid>
-        <w:gridCol w:w="421"/>
-        <w:gridCol w:w="2268"/>
-        <w:gridCol w:w="4050"/>
-        <w:gridCol w:w="3600"/>
+        <w:gridCol w:w="495"/>
+        <w:gridCol w:w="2251"/>
+        <w:gridCol w:w="4019"/>
+        <w:gridCol w:w="3574"/>
       </w:tblGrid>
       <w:tr>
         <w:tc>
@@ -419,200 +349,336 @@
             <w:r>
               <w:t>act</w:t>
             </w:r>
+          </w:p>
+        </w:tc>
+      </w:tr>
+      <w:tr>
+        <w:tc>
+          <w:tcPr>
+            <w:tcW w:w="421" w:type="dxa"/>
+          </w:tcPr>
+          <w:p>
+            <w:r>
+              <w:t>5.</w:t>
+            </w:r>
+          </w:p>
+        </w:tc>
+        <w:tc>
+          <w:tcPr>
+            <w:tcW w:w="2268" w:type="dxa"/>
+          </w:tcPr>
+          <w:p>
+            <w:r>
+              <w:t>11 Maret 2017</w:t>
+            </w:r>
+          </w:p>
+        </w:tc>
+        <w:tc>
+          <w:tcPr>
+            <w:tcW w:w="4050" w:type="dxa"/>
+          </w:tcPr>
+          <w:p>
+            <w:r>
+              <w:t>Membuat stockopname api dengan response dummy.</w:t>
+            </w:r>
+          </w:p>
+        </w:tc>
+        <w:tc>
+          <w:tcPr>
+            <w:tcW w:w="3600" w:type="dxa"/>
+          </w:tcPr>
+          <w:p>
+            <w:r>
+              <w:t xml:space="preserve"> Memutuskan membuat api terlebih dahulu. </w:t>
+            </w:r>
+          </w:p>
+          <w:p>
+            <w:pPr>
+              <w:rPr>
+                <w:lang w:val="en-US"/>
+              </w:rPr>
+            </w:pPr>
+          </w:p>
+        </w:tc>
+      </w:tr>
+      <w:tr>
+        <w:tc>
+          <w:tcPr>
+            <w:tcW w:w="421" w:type="dxa"/>
+          </w:tcPr>
+          <w:p>
+            <w:r>
+              <w:t>6.</w:t>
+            </w:r>
+          </w:p>
+        </w:tc>
+        <w:tc>
+          <w:tcPr>
+            <w:tcW w:w="2268" w:type="dxa"/>
+          </w:tcPr>
+          <w:p>
+            <w:r>
+              <w:t>4 April 2017</w:t>
+            </w:r>
+          </w:p>
+        </w:tc>
+        <w:tc>
+          <w:tcPr>
+            <w:tcW w:w="4050" w:type="dxa"/>
+          </w:tcPr>
+          <w:p>
+            <w:r>
+              <w:t>Melanjutkan pembuatan stockopnames-api</w:t>
+            </w:r>
+          </w:p>
+        </w:tc>
+        <w:tc>
+          <w:tcPr>
+            <w:tcW w:w="3600" w:type="dxa"/>
+          </w:tcPr>
+          <w:p>
+            <w:pPr>
+              <w:rPr>
+                <w:lang w:val="en-US"/>
+              </w:rPr>
+            </w:pPr>
+          </w:p>
+        </w:tc>
+      </w:tr>
+      <w:tr>
+        <w:tc>
+          <w:tcPr>
+            <w:tcW w:w="421" w:type="dxa"/>
+          </w:tcPr>
+          <w:p>
+            <w:r>
+              <w:t xml:space="preserve">7. </w:t>
+            </w:r>
+          </w:p>
+        </w:tc>
+        <w:tc>
+          <w:tcPr>
+            <w:tcW w:w="2268" w:type="dxa"/>
+          </w:tcPr>
+          <w:p>
+            <w:r>
+              <w:t>6 April 2017</w:t>
+            </w:r>
+          </w:p>
+        </w:tc>
+        <w:tc>
+          <w:tcPr>
+            <w:tcW w:w="4050" w:type="dxa"/>
+          </w:tcPr>
+          <w:p>
+            <w:r>
+              <w:t>Membuat warehouses-api dan skus-api</w:t>
+            </w:r>
+          </w:p>
+        </w:tc>
+        <w:tc>
+          <w:tcPr>
+            <w:tcW w:w="3600" w:type="dxa"/>
+          </w:tcPr>
+          <w:p>
+            <w:pPr>
+              <w:rPr>
+                <w:lang w:val="en-US"/>
+              </w:rPr>
+            </w:pPr>
+          </w:p>
+        </w:tc>
+      </w:tr>
+      <w:tr>
+        <w:tc>
+          <w:tcPr>
+            <w:tcW w:w="421" w:type="dxa"/>
+          </w:tcPr>
+          <w:p>
+            <w:r>
+              <w:t>8.</w:t>
+            </w:r>
+          </w:p>
+        </w:tc>
+        <w:tc>
+          <w:tcPr>
+            <w:tcW w:w="2268" w:type="dxa"/>
+          </w:tcPr>
+          <w:p>
+            <w:r>
+              <w:t>7 April 2017</w:t>
+            </w:r>
+          </w:p>
+        </w:tc>
+        <w:tc>
+          <w:tcPr>
+            <w:tcW w:w="4050" w:type="dxa"/>
+          </w:tcPr>
+          <w:p>
+            <w:r>
+              <w:t>Melanjutkan pembuatan warehouses-api dan skus-api.</w:t>
+            </w:r>
+          </w:p>
+          <w:p>
+            <w:r>
+              <w:t>Memperbaiki branching di Git</w:t>
+            </w:r>
+          </w:p>
+        </w:tc>
+        <w:tc>
+          <w:tcPr>
+            <w:tcW w:w="3600" w:type="dxa"/>
+          </w:tcPr>
+          <w:p>
+            <w:r>
+              <w:t xml:space="preserve">Perlu ditanyakan : membuat response dengan parameter 2 model </w:t>
+            </w:r>
+          </w:p>
+        </w:tc>
+      </w:tr>
+      <w:tr>
+        <w:tc>
+          <w:tcPr>
+            <w:tcW w:w="421" w:type="dxa"/>
+          </w:tcPr>
+          <w:p>
+            <w:r>
+              <w:rPr>
+                <w:rFonts w:ascii="Calibri" w:hAnsi="Calibri" w:cs="Calibri"/>
+                <w:color w:val="000000"/>
+              </w:rPr>
+              <w:t>9.</w:t>
+            </w:r>
+          </w:p>
+        </w:tc>
+        <w:tc>
+          <w:tcPr>
+            <w:tcW w:w="2268" w:type="dxa"/>
+          </w:tcPr>
+          <w:p>
+            <w:r>
+              <w:rPr>
+                <w:rFonts w:ascii="Calibri" w:hAnsi="Calibri" w:cs="Calibri"/>
+                <w:color w:val="000000"/>
+              </w:rPr>
+              <w:t>10 April 2017</w:t>
+            </w:r>
+          </w:p>
+        </w:tc>
+        <w:tc>
+          <w:tcPr>
+            <w:tcW w:w="4050" w:type="dxa"/>
+          </w:tcPr>
+          <w:p>
+            <w:r>
+              <w:rPr>
+                <w:rFonts w:ascii="Calibri" w:hAnsi="Calibri" w:cs="Calibri"/>
+                <w:color w:val="000000"/>
+              </w:rPr>
+              <w:t>Melanjutkan pembuatan skus-api. Memperbaikin class stockopname.</w:t>
+            </w:r>
+          </w:p>
+        </w:tc>
+        <w:tc>
+          <w:tcPr>
+            <w:tcW w:w="3600" w:type="dxa"/>
+          </w:tcPr>
+          <w:p/>
+        </w:tc>
+      </w:tr>
+      <w:tr>
+        <w:tc>
+          <w:tcPr>
+            <w:tcW w:w="421" w:type="dxa"/>
+          </w:tcPr>
+          <w:p>
+            <w:r>
+              <w:rPr>
+                <w:rFonts w:ascii="Calibri" w:hAnsi="Calibri" w:cs="Calibri"/>
+                <w:color w:val="000000"/>
+              </w:rPr>
+              <w:t>10.</w:t>
+            </w:r>
+          </w:p>
+        </w:tc>
+        <w:tc>
+          <w:tcPr>
+            <w:tcW w:w="2268" w:type="dxa"/>
+          </w:tcPr>
+          <w:p>
+            <w:r>
+              <w:rPr>
+                <w:rFonts w:ascii="Calibri" w:hAnsi="Calibri" w:cs="Calibri"/>
+                <w:color w:val="000000"/>
+              </w:rPr>
+              <w:t>12 April 2017</w:t>
+            </w:r>
+          </w:p>
+        </w:tc>
+        <w:tc>
+          <w:tcPr>
+            <w:tcW w:w="4050" w:type="dxa"/>
+          </w:tcPr>
+          <w:p>
+            <w:r>
+              <w:rPr>
+                <w:rFonts w:ascii="Calibri" w:hAnsi="Calibri" w:cs="Calibri"/>
+                <w:color w:val="000000"/>
+              </w:rPr>
+              <w:t>Membuat Post Unknown SKU API.</w:t>
+            </w:r>
+          </w:p>
+        </w:tc>
+        <w:tc>
+          <w:tcPr>
+            <w:tcW w:w="3600" w:type="dxa"/>
+          </w:tcPr>
+          <w:p>
+            <w:pPr>
+              <w:rPr>
+                <w:rFonts w:ascii="Calibri" w:hAnsi="Calibri" w:cs="Calibri"/>
+                <w:color w:val="000000"/>
+              </w:rPr>
+            </w:pPr>
+            <w:r>
+              <w:rPr>
+                <w:rFonts w:ascii="Calibri" w:hAnsi="Calibri" w:cs="Calibri"/>
+                <w:color w:val="000000"/>
+              </w:rPr>
+              <w:t>Problem infinity iterartion akibat relasi @OneToMany pada StockOpname dan @ManyToOne pada UnknownSKU</w:t>
+            </w:r>
+            <w:r>
+              <w:rPr>
+                <w:rFonts w:ascii="Calibri" w:hAnsi="Calibri" w:cs="Calibri"/>
+                <w:color w:val="000000"/>
+              </w:rPr>
+              <w:t>.</w:t>
+            </w:r>
+          </w:p>
+          <w:p>
+            <w:pPr>
+              <w:rPr>
+                <w:rFonts w:ascii="Calibri" w:hAnsi="Calibri" w:cs="Calibri"/>
+                <w:color w:val="000000"/>
+              </w:rPr>
+            </w:pPr>
+          </w:p>
+          <w:p>
+            <w:r>
+              <w:rPr>
+                <w:rFonts w:ascii="Calibri" w:hAnsi="Calibri" w:cs="Calibri"/>
+                <w:color w:val="000000"/>
+              </w:rPr>
+              <w:t xml:space="preserve">Perlu ditanyakan: </w:t>
+            </w:r>
             <w:bookmarkStart w:id="0" w:name="_GoBack"/>
             <w:bookmarkEnd w:id="0"/>
-          </w:p>
-        </w:tc>
-      </w:tr>
-      <w:tr>
-        <w:tc>
-          <w:tcPr>
-            <w:tcW w:w="421" w:type="dxa"/>
-          </w:tcPr>
-          <w:p>
-            <w:r>
-              <w:t>5.</w:t>
-            </w:r>
-          </w:p>
-        </w:tc>
-        <w:tc>
-          <w:tcPr>
-            <w:tcW w:w="2268" w:type="dxa"/>
-          </w:tcPr>
-          <w:p>
-            <w:r>
-              <w:t>11 Maret 2017</w:t>
-            </w:r>
-          </w:p>
-        </w:tc>
-        <w:tc>
-          <w:tcPr>
-            <w:tcW w:w="4050" w:type="dxa"/>
-          </w:tcPr>
-          <w:p>
-            <w:r>
-              <w:t>Membuat stockopname api dengan response dummy.</w:t>
-            </w:r>
-          </w:p>
-        </w:tc>
-        <w:tc>
-          <w:tcPr>
-            <w:tcW w:w="3600" w:type="dxa"/>
-          </w:tcPr>
-          <w:p>
-            <w:r>
-              <w:t xml:space="preserve"> M</w:t>
-            </w:r>
-            <w:r>
-              <w:t xml:space="preserve">emutuskan membuat api terlebih dahulu. </w:t>
-            </w:r>
-          </w:p>
-          <w:p>
-            <w:pPr>
-              <w:rPr>
-                <w:lang w:val="en-US"/>
-              </w:rPr>
-            </w:pPr>
-          </w:p>
-        </w:tc>
-      </w:tr>
-      <w:tr>
-        <w:tc>
-          <w:tcPr>
-            <w:tcW w:w="421" w:type="dxa"/>
-          </w:tcPr>
-          <w:p>
-            <w:r>
-              <w:t>6.</w:t>
-            </w:r>
-          </w:p>
-        </w:tc>
-        <w:tc>
-          <w:tcPr>
-            <w:tcW w:w="2268" w:type="dxa"/>
-          </w:tcPr>
-          <w:p>
-            <w:r>
-              <w:t>4 April 2017</w:t>
-            </w:r>
-          </w:p>
-        </w:tc>
-        <w:tc>
-          <w:tcPr>
-            <w:tcW w:w="4050" w:type="dxa"/>
-          </w:tcPr>
-          <w:p>
-            <w:r>
-              <w:t>Melanjutkan pembuatan stockopnames-api</w:t>
-            </w:r>
-          </w:p>
-        </w:tc>
-        <w:tc>
-          <w:tcPr>
-            <w:tcW w:w="3600" w:type="dxa"/>
-          </w:tcPr>
-          <w:p>
-            <w:pPr>
-              <w:rPr>
-                <w:lang w:val="en-US"/>
-              </w:rPr>
-            </w:pPr>
-          </w:p>
-        </w:tc>
-      </w:tr>
-      <w:tr>
-        <w:tc>
-          <w:tcPr>
-            <w:tcW w:w="421" w:type="dxa"/>
-          </w:tcPr>
-          <w:p>
-            <w:r>
-              <w:t xml:space="preserve">7. </w:t>
-            </w:r>
-          </w:p>
-        </w:tc>
-        <w:tc>
-          <w:tcPr>
-            <w:tcW w:w="2268" w:type="dxa"/>
-          </w:tcPr>
-          <w:p>
-            <w:r>
-              <w:t>6 April 2017</w:t>
-            </w:r>
-          </w:p>
-        </w:tc>
-        <w:tc>
-          <w:tcPr>
-            <w:tcW w:w="4050" w:type="dxa"/>
-          </w:tcPr>
-          <w:p>
-            <w:r>
-              <w:t>Membuat warehouses-api dan skus-api</w:t>
-            </w:r>
-          </w:p>
-        </w:tc>
-        <w:tc>
-          <w:tcPr>
-            <w:tcW w:w="3600" w:type="dxa"/>
-          </w:tcPr>
-          <w:p>
-            <w:pPr>
-              <w:rPr>
-                <w:lang w:val="en-US"/>
-              </w:rPr>
-            </w:pPr>
-          </w:p>
-        </w:tc>
-      </w:tr>
-      <w:tr>
-        <w:tc>
-          <w:tcPr>
-            <w:tcW w:w="421" w:type="dxa"/>
-          </w:tcPr>
-          <w:p>
-            <w:r>
-              <w:t>8.</w:t>
-            </w:r>
-          </w:p>
-        </w:tc>
-        <w:tc>
-          <w:tcPr>
-            <w:tcW w:w="2268" w:type="dxa"/>
-          </w:tcPr>
-          <w:p>
-            <w:r>
-              <w:t>7 April 2017</w:t>
-            </w:r>
-          </w:p>
-        </w:tc>
-        <w:tc>
-          <w:tcPr>
-            <w:tcW w:w="4050" w:type="dxa"/>
-          </w:tcPr>
-          <w:p>
-            <w:r>
-              <w:t xml:space="preserve">Melanjutkan pembuatan </w:t>
-            </w:r>
-            <w:r>
-              <w:t>warehouses-api dan skus-api</w:t>
-            </w:r>
-            <w:r>
-              <w:t>.</w:t>
-            </w:r>
-          </w:p>
-          <w:p>
-            <w:r>
-              <w:t>Memperbaiki branching di Git</w:t>
-            </w:r>
-          </w:p>
-        </w:tc>
-        <w:tc>
-          <w:tcPr>
-            <w:tcW w:w="3600" w:type="dxa"/>
-          </w:tcPr>
-          <w:p>
-            <w:r>
-              <w:t xml:space="preserve">Perlu ditanyakan : membuat response dengan parameter 2 model </w:t>
+            <w:r>
+              <w:rPr>
+                <w:rFonts w:ascii="Calibri" w:hAnsi="Calibri" w:cs="Calibri"/>
+                <w:color w:val="000000"/>
+              </w:rPr>
+              <w:t>Id dan STO ID/SKU ID apakah harus ada 2</w:t>
             </w:r>
           </w:p>
         </w:tc>
@@ -1187,6 +1253,22 @@
       <w:spacing w:val="15"/>
     </w:rPr>
   </w:style>
+  <w:style w:type="paragraph" w:styleId="NormalWeb">
+    <w:name w:val="Normal (Web)"/>
+    <w:basedOn w:val="Normal"/>
+    <w:uiPriority w:val="99"/>
+    <w:semiHidden/>
+    <w:unhideWhenUsed/>
+    <w:rsid w:val="00110A9B"/>
+    <w:pPr>
+      <w:spacing w:before="100" w:beforeAutospacing="1" w:after="100" w:afterAutospacing="1" w:line="240" w:lineRule="auto"/>
+    </w:pPr>
+    <w:rPr>
+      <w:rFonts w:ascii="Times New Roman"/>
+      <w:sz w:val="24"/>
+      <w:szCs w:val="24"/>
+    </w:rPr>
+  </w:style>
 </w:styles>
 </file>
 

</xml_diff>